<commit_message>
Update Nov Microsoft Wordov dokument.docx
</commit_message>
<xml_diff>
--- a/Poročilo NRSA - PHP J.Š/Nov Microsoft Wordov dokument.docx
+++ b/Poročilo NRSA - PHP J.Š/Nov Microsoft Wordov dokument.docx
@@ -841,6 +841,7 @@
       </w:pPr>
       <w:r>
         <w:rPr>
+          <w:noProof/>
           <w:color w:val="000000" w:themeColor="text1"/>
         </w:rPr>
         <w:drawing>
@@ -896,40 +897,253 @@
         <w:rPr>
           <w:color w:val="000000" w:themeColor="text1"/>
         </w:rPr>
-        <w:t xml:space="preserve"> Naredil sem preprosto spletno stran in </w:t>
-      </w:r>
-      <w:r>
-        <w:rPr>
-          <w:color w:val="000000" w:themeColor="text1"/>
-        </w:rPr>
-        <w:t xml:space="preserve">nato </w:t>
+        <w:t xml:space="preserve"> Naredil sem preprosto spletno stran</w:t>
+      </w:r>
+      <w:r>
+        <w:rPr>
+          <w:color w:val="000000" w:themeColor="text1"/>
+        </w:rPr>
+        <w:t xml:space="preserve"> z prijavo in registracijsko stranjo.</w:t>
+      </w:r>
+    </w:p>
+    <w:p>
+      <w:pPr>
+        <w:rPr>
+          <w:b/>
+          <w:bCs/>
+          <w:color w:val="000000" w:themeColor="text1"/>
+        </w:rPr>
+      </w:pPr>
+    </w:p>
+    <w:p>
+      <w:pPr>
+        <w:rPr>
+          <w:b/>
+          <w:bCs/>
+          <w:color w:val="000000" w:themeColor="text1"/>
+        </w:rPr>
+      </w:pPr>
+    </w:p>
+    <w:p>
+      <w:pPr>
+        <w:rPr>
+          <w:b/>
+          <w:bCs/>
+          <w:color w:val="000000" w:themeColor="text1"/>
+        </w:rPr>
+      </w:pPr>
+    </w:p>
+    <w:p>
+      <w:pPr>
+        <w:rPr>
+          <w:b/>
+          <w:bCs/>
+          <w:color w:val="000000" w:themeColor="text1"/>
+        </w:rPr>
+      </w:pPr>
+    </w:p>
+    <w:p>
+      <w:pPr>
+        <w:rPr>
+          <w:b/>
+          <w:bCs/>
+          <w:color w:val="000000" w:themeColor="text1"/>
+        </w:rPr>
+      </w:pPr>
+    </w:p>
+    <w:p>
+      <w:pPr>
+        <w:rPr>
+          <w:b/>
+          <w:bCs/>
+          <w:color w:val="000000" w:themeColor="text1"/>
+        </w:rPr>
+      </w:pPr>
+    </w:p>
+    <w:p>
+      <w:pPr>
+        <w:rPr>
+          <w:b/>
+          <w:bCs/>
+          <w:color w:val="000000" w:themeColor="text1"/>
+        </w:rPr>
+      </w:pPr>
+    </w:p>
+    <w:p>
+      <w:pPr>
+        <w:rPr>
+          <w:b/>
+          <w:bCs/>
+          <w:color w:val="000000" w:themeColor="text1"/>
+        </w:rPr>
+      </w:pPr>
+    </w:p>
+    <w:p>
+      <w:pPr>
+        <w:rPr>
+          <w:b/>
+          <w:bCs/>
+          <w:color w:val="000000" w:themeColor="text1"/>
+        </w:rPr>
+      </w:pPr>
+    </w:p>
+    <w:p>
+      <w:pPr>
+        <w:rPr>
+          <w:b/>
+          <w:bCs/>
+          <w:color w:val="000000" w:themeColor="text1"/>
+        </w:rPr>
+      </w:pPr>
+    </w:p>
+    <w:p>
+      <w:pPr>
+        <w:rPr>
+          <w:b/>
+          <w:bCs/>
+          <w:color w:val="000000" w:themeColor="text1"/>
+        </w:rPr>
+      </w:pPr>
+    </w:p>
+    <w:p>
+      <w:pPr>
+        <w:rPr>
+          <w:b/>
+          <w:bCs/>
+          <w:color w:val="000000" w:themeColor="text1"/>
+        </w:rPr>
+      </w:pPr>
+    </w:p>
+    <w:p>
+      <w:pPr>
+        <w:rPr>
+          <w:b/>
+          <w:bCs/>
+          <w:color w:val="000000" w:themeColor="text1"/>
+        </w:rPr>
+      </w:pPr>
+    </w:p>
+    <w:p>
+      <w:pPr>
+        <w:rPr>
+          <w:b/>
+          <w:bCs/>
+          <w:color w:val="000000" w:themeColor="text1"/>
+        </w:rPr>
+      </w:pPr>
+    </w:p>
+    <w:p>
+      <w:pPr>
+        <w:rPr>
+          <w:b/>
+          <w:bCs/>
+          <w:color w:val="000000" w:themeColor="text1"/>
+        </w:rPr>
+      </w:pPr>
+      <w:r>
+        <w:rPr>
+          <w:b/>
+          <w:bCs/>
+          <w:color w:val="000000" w:themeColor="text1"/>
+        </w:rPr>
+        <w:lastRenderedPageBreak/>
+        <w:t>Poročilo dne 22</w:t>
+      </w:r>
+      <w:r>
+        <w:rPr>
+          <w:b/>
+          <w:bCs/>
+          <w:color w:val="000000" w:themeColor="text1"/>
+        </w:rPr>
+        <w:t>.04.2024</w:t>
+      </w:r>
+      <w:r>
+        <w:rPr>
+          <w:b/>
+          <w:bCs/>
+          <w:color w:val="000000" w:themeColor="text1"/>
+        </w:rPr>
+        <w:t xml:space="preserve"> (Domena </w:t>
       </w:r>
       <w:proofErr w:type="spellStart"/>
       <w:r>
         <w:rPr>
-          <w:color w:val="000000" w:themeColor="text1"/>
-        </w:rPr>
-        <w:t>pushal</w:t>
+          <w:b/>
+          <w:bCs/>
+          <w:color w:val="000000" w:themeColor="text1"/>
+        </w:rPr>
+        <w:t>štekala</w:t>
       </w:r>
       <w:proofErr w:type="spellEnd"/>
       <w:r>
         <w:rPr>
-          <w:color w:val="000000" w:themeColor="text1"/>
-        </w:rPr>
-        <w:t xml:space="preserve"> projekt na </w:t>
+          <w:b/>
+          <w:bCs/>
+          <w:color w:val="000000" w:themeColor="text1"/>
+        </w:rPr>
+        <w:t>)</w:t>
+      </w:r>
+      <w:r>
+        <w:rPr>
+          <w:b/>
+          <w:bCs/>
+          <w:color w:val="000000" w:themeColor="text1"/>
+        </w:rPr>
+        <w:t>:</w:t>
+      </w:r>
+    </w:p>
+    <w:p>
+      <w:pPr>
+        <w:rPr>
+          <w:color w:val="000000" w:themeColor="text1"/>
+        </w:rPr>
+      </w:pPr>
+      <w:r>
+        <w:rPr>
+          <w:color w:val="000000" w:themeColor="text1"/>
+        </w:rPr>
+        <w:t xml:space="preserve">Naredil sem </w:t>
       </w:r>
       <w:proofErr w:type="spellStart"/>
       <w:r>
         <w:rPr>
           <w:color w:val="000000" w:themeColor="text1"/>
         </w:rPr>
-        <w:t>GitHub</w:t>
+        <w:t>includes</w:t>
       </w:r>
       <w:proofErr w:type="spellEnd"/>
       <w:r>
         <w:rPr>
           <w:color w:val="000000" w:themeColor="text1"/>
         </w:rPr>
+        <w:t xml:space="preserve"> </w:t>
+      </w:r>
+      <w:proofErr w:type="spellStart"/>
+      <w:r>
+        <w:rPr>
+          <w:color w:val="000000" w:themeColor="text1"/>
+        </w:rPr>
+        <w:t>folder</w:t>
+      </w:r>
+      <w:proofErr w:type="spellEnd"/>
+      <w:r>
+        <w:rPr>
+          <w:color w:val="000000" w:themeColor="text1"/>
+        </w:rPr>
+        <w:t xml:space="preserve"> za </w:t>
+      </w:r>
+      <w:proofErr w:type="spellStart"/>
+      <w:r>
+        <w:rPr>
+          <w:color w:val="000000" w:themeColor="text1"/>
+        </w:rPr>
+        <w:t>php</w:t>
+      </w:r>
+      <w:proofErr w:type="spellEnd"/>
+      <w:r>
+        <w:rPr>
+          <w:color w:val="000000" w:themeColor="text1"/>
+        </w:rPr>
         <w:t>.</w:t>
       </w:r>
     </w:p>
@@ -939,32 +1153,936 @@
           <w:color w:val="000000" w:themeColor="text1"/>
         </w:rPr>
       </w:pPr>
-      <w:r>
-        <w:rPr>
-          <w:color w:val="000000" w:themeColor="text1"/>
-        </w:rPr>
-        <w:t>Slika:</w:t>
-      </w:r>
-    </w:p>
-    <w:p>
-      <w:pPr>
-        <w:rPr>
-          <w:color w:val="000000" w:themeColor="text1"/>
-        </w:rPr>
-      </w:pPr>
-    </w:p>
-    <w:p>
-      <w:pPr>
-        <w:rPr>
-          <w:color w:val="000000" w:themeColor="text1"/>
-        </w:rPr>
-      </w:pPr>
-    </w:p>
-    <w:p>
-      <w:pPr>
-        <w:tabs>
-          <w:tab w:val="left" w:pos="1725"/>
-        </w:tabs>
+    </w:p>
+    <w:p>
+      <w:pPr>
+        <w:rPr>
+          <w:b/>
+          <w:bCs/>
+          <w:color w:val="000000" w:themeColor="text1"/>
+        </w:rPr>
+      </w:pPr>
+      <w:r>
+        <w:rPr>
+          <w:b/>
+          <w:bCs/>
+          <w:color w:val="000000" w:themeColor="text1"/>
+        </w:rPr>
+        <w:t>Poročilo dne 24</w:t>
+      </w:r>
+      <w:r>
+        <w:rPr>
+          <w:b/>
+          <w:bCs/>
+          <w:color w:val="000000" w:themeColor="text1"/>
+        </w:rPr>
+        <w:t>.04.2024</w:t>
+      </w:r>
+      <w:r>
+        <w:rPr>
+          <w:b/>
+          <w:bCs/>
+          <w:color w:val="000000" w:themeColor="text1"/>
+        </w:rPr>
+        <w:t xml:space="preserve"> </w:t>
+      </w:r>
+    </w:p>
+    <w:p>
+      <w:pPr>
+        <w:rPr>
+          <w:color w:val="000000" w:themeColor="text1"/>
+        </w:rPr>
+      </w:pPr>
+      <w:r>
+        <w:rPr>
+          <w:color w:val="000000" w:themeColor="text1"/>
+        </w:rPr>
+        <w:t xml:space="preserve">Najprej sem naredil podatkovno bazo samo za uporabnike z pomočjo </w:t>
+      </w:r>
+      <w:proofErr w:type="spellStart"/>
+      <w:r>
+        <w:rPr>
+          <w:color w:val="000000" w:themeColor="text1"/>
+        </w:rPr>
+        <w:t>includanega</w:t>
+      </w:r>
+      <w:proofErr w:type="spellEnd"/>
+      <w:r>
+        <w:rPr>
+          <w:color w:val="000000" w:themeColor="text1"/>
+        </w:rPr>
+        <w:t xml:space="preserve"> </w:t>
+      </w:r>
+      <w:proofErr w:type="spellStart"/>
+      <w:r>
+        <w:rPr>
+          <w:color w:val="000000" w:themeColor="text1"/>
+        </w:rPr>
+        <w:t>videja</w:t>
+      </w:r>
+      <w:proofErr w:type="spellEnd"/>
+      <w:r>
+        <w:rPr>
+          <w:color w:val="000000" w:themeColor="text1"/>
+        </w:rPr>
+        <w:t xml:space="preserve"> iz spletne učilnice. Naredi sem jo s pomočjo XAMPP tako da sem zagnal </w:t>
+      </w:r>
+      <w:proofErr w:type="spellStart"/>
+      <w:r>
+        <w:rPr>
+          <w:color w:val="000000" w:themeColor="text1"/>
+        </w:rPr>
+        <w:t>Apache</w:t>
+      </w:r>
+      <w:proofErr w:type="spellEnd"/>
+      <w:r>
+        <w:rPr>
+          <w:color w:val="000000" w:themeColor="text1"/>
+        </w:rPr>
+        <w:t xml:space="preserve"> in </w:t>
+      </w:r>
+      <w:proofErr w:type="spellStart"/>
+      <w:r>
+        <w:rPr>
+          <w:color w:val="000000" w:themeColor="text1"/>
+        </w:rPr>
+        <w:t>MySQL</w:t>
+      </w:r>
+      <w:proofErr w:type="spellEnd"/>
+      <w:r>
+        <w:rPr>
+          <w:color w:val="000000" w:themeColor="text1"/>
+        </w:rPr>
+        <w:t xml:space="preserve"> storitev.</w:t>
+      </w:r>
+    </w:p>
+    <w:p>
+      <w:pPr>
+        <w:rPr>
+          <w:color w:val="000000" w:themeColor="text1"/>
+        </w:rPr>
+      </w:pPr>
+      <w:r>
+        <w:rPr>
+          <w:color w:val="000000" w:themeColor="text1"/>
+        </w:rPr>
+        <w:t>Nato uporabil naslednjo komando za kreiranje tabele uporabnikov:</w:t>
+      </w:r>
+    </w:p>
+    <w:p>
+      <w:pPr>
+        <w:rPr>
+          <w:color w:val="000000" w:themeColor="text1"/>
+        </w:rPr>
+      </w:pPr>
+      <w:r>
+        <w:rPr>
+          <w:noProof/>
+          <w:color w:val="000000" w:themeColor="text1"/>
+        </w:rPr>
+        <w:drawing>
+          <wp:inline distT="0" distB="0" distL="0" distR="0" wp14:anchorId="6441AF02" wp14:editId="66B4C3D6">
+            <wp:extent cx="5760720" cy="3147060"/>
+            <wp:effectExtent l="0" t="0" r="0" b="0"/>
+            <wp:docPr id="7" name="Slika 7"/>
+            <wp:cNvGraphicFramePr>
+              <a:graphicFrameLocks xmlns:a="http://schemas.openxmlformats.org/drawingml/2006/main" noChangeAspect="1"/>
+            </wp:cNvGraphicFramePr>
+            <a:graphic xmlns:a="http://schemas.openxmlformats.org/drawingml/2006/main">
+              <a:graphicData uri="http://schemas.openxmlformats.org/drawingml/2006/picture">
+                <pic:pic xmlns:pic="http://schemas.openxmlformats.org/drawingml/2006/picture">
+                  <pic:nvPicPr>
+                    <pic:cNvPr id="1" name=""/>
+                    <pic:cNvPicPr/>
+                  </pic:nvPicPr>
+                  <pic:blipFill>
+                    <a:blip r:embed="rId10"/>
+                    <a:stretch>
+                      <a:fillRect/>
+                    </a:stretch>
+                  </pic:blipFill>
+                  <pic:spPr>
+                    <a:xfrm>
+                      <a:off x="0" y="0"/>
+                      <a:ext cx="5760720" cy="3147060"/>
+                    </a:xfrm>
+                    <a:prstGeom prst="rect">
+                      <a:avLst/>
+                    </a:prstGeom>
+                  </pic:spPr>
+                </pic:pic>
+              </a:graphicData>
+            </a:graphic>
+          </wp:inline>
+        </w:drawing>
+      </w:r>
+    </w:p>
+    <w:p>
+      <w:pPr>
+        <w:rPr>
+          <w:color w:val="000000" w:themeColor="text1"/>
+        </w:rPr>
+      </w:pPr>
+      <w:r>
+        <w:rPr>
+          <w:color w:val="000000" w:themeColor="text1"/>
+        </w:rPr>
+        <w:t xml:space="preserve">Naredil sem registracijsko datoteko </w:t>
+      </w:r>
+      <w:proofErr w:type="spellStart"/>
+      <w:r>
+        <w:rPr>
+          <w:color w:val="000000" w:themeColor="text1"/>
+        </w:rPr>
+        <w:t>register.php</w:t>
+      </w:r>
+      <w:proofErr w:type="spellEnd"/>
+      <w:r>
+        <w:rPr>
+          <w:color w:val="000000" w:themeColor="text1"/>
+        </w:rPr>
+        <w:t xml:space="preserve"> in ostale datoteke na tej sliki:</w:t>
+      </w:r>
+    </w:p>
+    <w:p>
+      <w:pPr>
+        <w:rPr>
+          <w:color w:val="000000" w:themeColor="text1"/>
+        </w:rPr>
+      </w:pPr>
+      <w:r>
+        <w:rPr>
+          <w:noProof/>
+          <w:color w:val="000000" w:themeColor="text1"/>
+        </w:rPr>
+        <w:drawing>
+          <wp:inline distT="0" distB="0" distL="0" distR="0" wp14:anchorId="7DFC74FA" wp14:editId="59208BBD">
+            <wp:extent cx="2324424" cy="1057423"/>
+            <wp:effectExtent l="0" t="0" r="0" b="9525"/>
+            <wp:docPr id="5" name="Slika 5"/>
+            <wp:cNvGraphicFramePr>
+              <a:graphicFrameLocks xmlns:a="http://schemas.openxmlformats.org/drawingml/2006/main" noChangeAspect="1"/>
+            </wp:cNvGraphicFramePr>
+            <a:graphic xmlns:a="http://schemas.openxmlformats.org/drawingml/2006/main">
+              <a:graphicData uri="http://schemas.openxmlformats.org/drawingml/2006/picture">
+                <pic:pic xmlns:pic="http://schemas.openxmlformats.org/drawingml/2006/picture">
+                  <pic:nvPicPr>
+                    <pic:cNvPr id="1" name=""/>
+                    <pic:cNvPicPr/>
+                  </pic:nvPicPr>
+                  <pic:blipFill>
+                    <a:blip r:embed="rId11"/>
+                    <a:stretch>
+                      <a:fillRect/>
+                    </a:stretch>
+                  </pic:blipFill>
+                  <pic:spPr>
+                    <a:xfrm>
+                      <a:off x="0" y="0"/>
+                      <a:ext cx="2324424" cy="1057423"/>
+                    </a:xfrm>
+                    <a:prstGeom prst="rect">
+                      <a:avLst/>
+                    </a:prstGeom>
+                  </pic:spPr>
+                </pic:pic>
+              </a:graphicData>
+            </a:graphic>
+          </wp:inline>
+        </w:drawing>
+      </w:r>
+    </w:p>
+    <w:p>
+      <w:pPr>
+        <w:rPr>
+          <w:color w:val="000000" w:themeColor="text1"/>
+        </w:rPr>
+      </w:pPr>
+      <w:r>
+        <w:rPr>
+          <w:color w:val="000000" w:themeColor="text1"/>
+        </w:rPr>
+        <w:t xml:space="preserve">V </w:t>
+      </w:r>
+      <w:proofErr w:type="spellStart"/>
+      <w:r>
+        <w:rPr>
+          <w:color w:val="000000" w:themeColor="text1"/>
+        </w:rPr>
+        <w:t>dbh.inc.php</w:t>
+      </w:r>
+      <w:proofErr w:type="spellEnd"/>
+      <w:r>
+        <w:rPr>
+          <w:color w:val="000000" w:themeColor="text1"/>
+        </w:rPr>
+        <w:t xml:space="preserve"> sem dodal vse potrebno za povezavo z bazo.</w:t>
+      </w:r>
+    </w:p>
+    <w:p>
+      <w:pPr>
+        <w:rPr>
+          <w:color w:val="000000" w:themeColor="text1"/>
+        </w:rPr>
+      </w:pPr>
+      <w:proofErr w:type="spellStart"/>
+      <w:r>
+        <w:rPr>
+          <w:color w:val="000000" w:themeColor="text1"/>
+        </w:rPr>
+        <w:t>dbh.inc.php</w:t>
+      </w:r>
+      <w:proofErr w:type="spellEnd"/>
+      <w:r>
+        <w:rPr>
+          <w:color w:val="000000" w:themeColor="text1"/>
+        </w:rPr>
+        <w:t>:</w:t>
+      </w:r>
+    </w:p>
+    <w:p>
+      <w:pPr>
+        <w:rPr>
+          <w:color w:val="000000" w:themeColor="text1"/>
+        </w:rPr>
+      </w:pPr>
+      <w:r>
+        <w:rPr>
+          <w:noProof/>
+          <w:color w:val="000000" w:themeColor="text1"/>
+        </w:rPr>
+        <w:lastRenderedPageBreak/>
+        <w:drawing>
+          <wp:inline distT="0" distB="0" distL="0" distR="0" wp14:anchorId="5A587D86" wp14:editId="0FD468E8">
+            <wp:extent cx="5439534" cy="2676899"/>
+            <wp:effectExtent l="0" t="0" r="0" b="9525"/>
+            <wp:docPr id="6" name="Slika 6"/>
+            <wp:cNvGraphicFramePr>
+              <a:graphicFrameLocks xmlns:a="http://schemas.openxmlformats.org/drawingml/2006/main" noChangeAspect="1"/>
+            </wp:cNvGraphicFramePr>
+            <a:graphic xmlns:a="http://schemas.openxmlformats.org/drawingml/2006/main">
+              <a:graphicData uri="http://schemas.openxmlformats.org/drawingml/2006/picture">
+                <pic:pic xmlns:pic="http://schemas.openxmlformats.org/drawingml/2006/picture">
+                  <pic:nvPicPr>
+                    <pic:cNvPr id="1" name=""/>
+                    <pic:cNvPicPr/>
+                  </pic:nvPicPr>
+                  <pic:blipFill>
+                    <a:blip r:embed="rId12"/>
+                    <a:stretch>
+                      <a:fillRect/>
+                    </a:stretch>
+                  </pic:blipFill>
+                  <pic:spPr>
+                    <a:xfrm>
+                      <a:off x="0" y="0"/>
+                      <a:ext cx="5439534" cy="2676899"/>
+                    </a:xfrm>
+                    <a:prstGeom prst="rect">
+                      <a:avLst/>
+                    </a:prstGeom>
+                  </pic:spPr>
+                </pic:pic>
+              </a:graphicData>
+            </a:graphic>
+          </wp:inline>
+        </w:drawing>
+      </w:r>
+    </w:p>
+    <w:p>
+      <w:pPr>
+        <w:rPr>
+          <w:color w:val="000000" w:themeColor="text1"/>
+        </w:rPr>
+      </w:pPr>
+      <w:r>
+        <w:rPr>
+          <w:color w:val="000000" w:themeColor="text1"/>
+        </w:rPr>
+        <w:t xml:space="preserve">V </w:t>
+      </w:r>
+      <w:proofErr w:type="spellStart"/>
+      <w:r>
+        <w:rPr>
+          <w:color w:val="000000" w:themeColor="text1"/>
+        </w:rPr>
+        <w:t>function.inc.php</w:t>
+      </w:r>
+      <w:proofErr w:type="spellEnd"/>
+      <w:r>
+        <w:rPr>
+          <w:color w:val="000000" w:themeColor="text1"/>
+        </w:rPr>
+        <w:t xml:space="preserve"> sem naredil funkcije, ki so preverjale napake in nato vrnile TRUE ali FALSE.</w:t>
+      </w:r>
+    </w:p>
+    <w:p>
+      <w:pPr>
+        <w:rPr>
+          <w:color w:val="000000" w:themeColor="text1"/>
+        </w:rPr>
+      </w:pPr>
+      <w:r>
+        <w:rPr>
+          <w:color w:val="000000" w:themeColor="text1"/>
+        </w:rPr>
+        <w:t xml:space="preserve">Glede na kaj so vrnile, torej TRUE ali FALSE so se potem funkcije v </w:t>
+      </w:r>
+      <w:proofErr w:type="spellStart"/>
+      <w:r>
+        <w:rPr>
+          <w:color w:val="000000" w:themeColor="text1"/>
+        </w:rPr>
+        <w:t>signup.inc.php</w:t>
+      </w:r>
+      <w:proofErr w:type="spellEnd"/>
+      <w:r>
+        <w:rPr>
+          <w:color w:val="000000" w:themeColor="text1"/>
+        </w:rPr>
+        <w:t xml:space="preserve"> uporabile.</w:t>
+      </w:r>
+    </w:p>
+    <w:p>
+      <w:pPr>
+        <w:rPr>
+          <w:color w:val="000000" w:themeColor="text1"/>
+        </w:rPr>
+      </w:pPr>
+      <w:r>
+        <w:rPr>
+          <w:color w:val="000000" w:themeColor="text1"/>
+        </w:rPr>
+        <w:t>Če je funkcija vrnila TRUE pomeni da je nekaj narobe in se je v URL pokazala neka napaka.</w:t>
+      </w:r>
+    </w:p>
+    <w:p>
+      <w:pPr>
+        <w:rPr>
+          <w:color w:val="000000" w:themeColor="text1"/>
+        </w:rPr>
+      </w:pPr>
+      <w:r>
+        <w:rPr>
+          <w:color w:val="000000" w:themeColor="text1"/>
+        </w:rPr>
+        <w:t xml:space="preserve">Te funkcije sem vse naredil tako, da sem sledil tem </w:t>
+      </w:r>
+      <w:proofErr w:type="spellStart"/>
+      <w:r>
+        <w:rPr>
+          <w:color w:val="000000" w:themeColor="text1"/>
+        </w:rPr>
+        <w:t>videju</w:t>
+      </w:r>
+      <w:proofErr w:type="spellEnd"/>
+      <w:r>
+        <w:rPr>
+          <w:color w:val="000000" w:themeColor="text1"/>
+        </w:rPr>
+        <w:t xml:space="preserve">: </w:t>
+      </w:r>
+    </w:p>
+    <w:p>
+      <w:hyperlink r:id="rId13" w:history="1">
+        <w:r>
+          <w:rPr>
+            <w:rStyle w:val="Hiperpovezava"/>
+          </w:rPr>
+          <w:t xml:space="preserve">How To </w:t>
+        </w:r>
+        <w:proofErr w:type="spellStart"/>
+        <w:r>
+          <w:rPr>
+            <w:rStyle w:val="Hiperpovezava"/>
+          </w:rPr>
+          <w:t>Create</w:t>
+        </w:r>
+        <w:proofErr w:type="spellEnd"/>
+        <w:r>
+          <w:rPr>
+            <w:rStyle w:val="Hiperpovezava"/>
+          </w:rPr>
+          <w:t xml:space="preserve"> A </w:t>
+        </w:r>
+        <w:proofErr w:type="spellStart"/>
+        <w:r>
+          <w:rPr>
+            <w:rStyle w:val="Hiperpovezava"/>
+          </w:rPr>
+          <w:t>Login</w:t>
+        </w:r>
+        <w:proofErr w:type="spellEnd"/>
+        <w:r>
+          <w:rPr>
+            <w:rStyle w:val="Hiperpovezava"/>
+          </w:rPr>
+          <w:t xml:space="preserve"> </w:t>
+        </w:r>
+        <w:proofErr w:type="spellStart"/>
+        <w:r>
+          <w:rPr>
+            <w:rStyle w:val="Hiperpovezava"/>
+          </w:rPr>
+          <w:t>System</w:t>
+        </w:r>
+        <w:proofErr w:type="spellEnd"/>
+        <w:r>
+          <w:rPr>
+            <w:rStyle w:val="Hiperpovezava"/>
+          </w:rPr>
+          <w:t xml:space="preserve"> In PHP </w:t>
+        </w:r>
+        <w:proofErr w:type="spellStart"/>
+        <w:r>
+          <w:rPr>
+            <w:rStyle w:val="Hiperpovezava"/>
+          </w:rPr>
+          <w:t>For</w:t>
+        </w:r>
+        <w:proofErr w:type="spellEnd"/>
+        <w:r>
+          <w:rPr>
+            <w:rStyle w:val="Hiperpovezava"/>
+          </w:rPr>
+          <w:t xml:space="preserve"> </w:t>
+        </w:r>
+        <w:proofErr w:type="spellStart"/>
+        <w:r>
+          <w:rPr>
+            <w:rStyle w:val="Hiperpovezava"/>
+          </w:rPr>
+          <w:t>Beginners</w:t>
+        </w:r>
+        <w:proofErr w:type="spellEnd"/>
+        <w:r>
+          <w:rPr>
+            <w:rStyle w:val="Hiperpovezava"/>
+          </w:rPr>
+          <w:t xml:space="preserve"> | </w:t>
+        </w:r>
+        <w:proofErr w:type="spellStart"/>
+        <w:r>
+          <w:rPr>
+            <w:rStyle w:val="Hiperpovezava"/>
+          </w:rPr>
+          <w:t>Procedural</w:t>
+        </w:r>
+        <w:proofErr w:type="spellEnd"/>
+        <w:r>
+          <w:rPr>
+            <w:rStyle w:val="Hiperpovezava"/>
+          </w:rPr>
+          <w:t xml:space="preserve"> </w:t>
+        </w:r>
+        <w:proofErr w:type="spellStart"/>
+        <w:r>
+          <w:rPr>
+            <w:rStyle w:val="Hiperpovezava"/>
+          </w:rPr>
+          <w:t>MySQLi</w:t>
+        </w:r>
+        <w:proofErr w:type="spellEnd"/>
+        <w:r>
+          <w:rPr>
+            <w:rStyle w:val="Hiperpovezava"/>
+          </w:rPr>
+          <w:t xml:space="preserve"> | PHP </w:t>
+        </w:r>
+        <w:proofErr w:type="spellStart"/>
+        <w:r>
+          <w:rPr>
+            <w:rStyle w:val="Hiperpovezava"/>
+          </w:rPr>
+          <w:t>Tutorial</w:t>
+        </w:r>
+        <w:proofErr w:type="spellEnd"/>
+        <w:r>
+          <w:rPr>
+            <w:rStyle w:val="Hiperpovezava"/>
+          </w:rPr>
+          <w:t xml:space="preserve"> (youtube.com)</w:t>
+        </w:r>
+      </w:hyperlink>
+    </w:p>
+    <w:p/>
+    <w:p>
+      <w:r>
+        <w:t>Naredil sem uspešno registracijsko spletno in se prijavil.</w:t>
+      </w:r>
+    </w:p>
+    <w:p>
+      <w:pPr>
+        <w:rPr>
+          <w:color w:val="000000" w:themeColor="text1"/>
+        </w:rPr>
+      </w:pPr>
+      <w:r>
+        <w:rPr>
+          <w:color w:val="000000" w:themeColor="text1"/>
+        </w:rPr>
+        <w:drawing>
+          <wp:inline distT="0" distB="0" distL="0" distR="0" wp14:anchorId="44F7A046" wp14:editId="7282A3B5">
+            <wp:extent cx="5760720" cy="2872740"/>
+            <wp:effectExtent l="0" t="0" r="0" b="3810"/>
+            <wp:docPr id="8" name="Slika 8"/>
+            <wp:cNvGraphicFramePr>
+              <a:graphicFrameLocks xmlns:a="http://schemas.openxmlformats.org/drawingml/2006/main" noChangeAspect="1"/>
+            </wp:cNvGraphicFramePr>
+            <a:graphic xmlns:a="http://schemas.openxmlformats.org/drawingml/2006/main">
+              <a:graphicData uri="http://schemas.openxmlformats.org/drawingml/2006/picture">
+                <pic:pic xmlns:pic="http://schemas.openxmlformats.org/drawingml/2006/picture">
+                  <pic:nvPicPr>
+                    <pic:cNvPr id="1" name=""/>
+                    <pic:cNvPicPr/>
+                  </pic:nvPicPr>
+                  <pic:blipFill>
+                    <a:blip r:embed="rId14"/>
+                    <a:stretch>
+                      <a:fillRect/>
+                    </a:stretch>
+                  </pic:blipFill>
+                  <pic:spPr>
+                    <a:xfrm>
+                      <a:off x="0" y="0"/>
+                      <a:ext cx="5760720" cy="2872740"/>
+                    </a:xfrm>
+                    <a:prstGeom prst="rect">
+                      <a:avLst/>
+                    </a:prstGeom>
+                  </pic:spPr>
+                </pic:pic>
+              </a:graphicData>
+            </a:graphic>
+          </wp:inline>
+        </w:drawing>
+      </w:r>
+    </w:p>
+    <w:p>
+      <w:pPr>
+        <w:rPr>
+          <w:color w:val="000000" w:themeColor="text1"/>
+        </w:rPr>
+      </w:pPr>
+    </w:p>
+    <w:p>
+      <w:pPr>
+        <w:rPr>
+          <w:color w:val="000000" w:themeColor="text1"/>
+        </w:rPr>
+      </w:pPr>
+    </w:p>
+    <w:p>
+      <w:pPr>
+        <w:rPr>
+          <w:color w:val="000000" w:themeColor="text1"/>
+        </w:rPr>
+      </w:pPr>
+    </w:p>
+    <w:p>
+      <w:pPr>
+        <w:rPr>
+          <w:color w:val="000000" w:themeColor="text1"/>
+        </w:rPr>
+      </w:pPr>
+      <w:r>
+        <w:rPr>
+          <w:color w:val="000000" w:themeColor="text1"/>
+        </w:rPr>
+        <w:lastRenderedPageBreak/>
+        <w:t>Podatki so se uspešno shranili v podatkovni bazi:</w:t>
+      </w:r>
+    </w:p>
+    <w:p>
+      <w:pPr>
+        <w:rPr>
+          <w:color w:val="000000" w:themeColor="text1"/>
+        </w:rPr>
+      </w:pPr>
+      <w:r>
+        <w:rPr>
+          <w:color w:val="000000" w:themeColor="text1"/>
+        </w:rPr>
+        <w:drawing>
+          <wp:inline distT="0" distB="0" distL="0" distR="0" wp14:anchorId="4E56A6B3" wp14:editId="1F69A6FD">
+            <wp:extent cx="5760720" cy="2732405"/>
+            <wp:effectExtent l="0" t="0" r="0" b="0"/>
+            <wp:docPr id="9" name="Slika 9"/>
+            <wp:cNvGraphicFramePr>
+              <a:graphicFrameLocks xmlns:a="http://schemas.openxmlformats.org/drawingml/2006/main" noChangeAspect="1"/>
+            </wp:cNvGraphicFramePr>
+            <a:graphic xmlns:a="http://schemas.openxmlformats.org/drawingml/2006/main">
+              <a:graphicData uri="http://schemas.openxmlformats.org/drawingml/2006/picture">
+                <pic:pic xmlns:pic="http://schemas.openxmlformats.org/drawingml/2006/picture">
+                  <pic:nvPicPr>
+                    <pic:cNvPr id="1" name=""/>
+                    <pic:cNvPicPr/>
+                  </pic:nvPicPr>
+                  <pic:blipFill>
+                    <a:blip r:embed="rId15"/>
+                    <a:stretch>
+                      <a:fillRect/>
+                    </a:stretch>
+                  </pic:blipFill>
+                  <pic:spPr>
+                    <a:xfrm>
+                      <a:off x="0" y="0"/>
+                      <a:ext cx="5760720" cy="2732405"/>
+                    </a:xfrm>
+                    <a:prstGeom prst="rect">
+                      <a:avLst/>
+                    </a:prstGeom>
+                  </pic:spPr>
+                </pic:pic>
+              </a:graphicData>
+            </a:graphic>
+          </wp:inline>
+        </w:drawing>
+      </w:r>
+    </w:p>
+    <w:p>
+      <w:pPr>
+        <w:rPr>
+          <w:color w:val="000000" w:themeColor="text1"/>
+        </w:rPr>
+      </w:pPr>
+      <w:r>
+        <w:rPr>
+          <w:color w:val="000000" w:themeColor="text1"/>
+        </w:rPr>
+        <w:t xml:space="preserve">Nato sem naredil da glede na url nam izpiše pod </w:t>
+      </w:r>
+      <w:proofErr w:type="spellStart"/>
+      <w:r>
+        <w:rPr>
+          <w:color w:val="000000" w:themeColor="text1"/>
+        </w:rPr>
+        <w:t>signupov</w:t>
+      </w:r>
+      <w:proofErr w:type="spellEnd"/>
+      <w:r>
+        <w:rPr>
+          <w:color w:val="000000" w:themeColor="text1"/>
+        </w:rPr>
+        <w:t xml:space="preserve"> še napake v </w:t>
+      </w:r>
+      <w:proofErr w:type="spellStart"/>
+      <w:r>
+        <w:rPr>
+          <w:color w:val="000000" w:themeColor="text1"/>
+        </w:rPr>
+        <w:t>paragraphi</w:t>
+      </w:r>
+      <w:proofErr w:type="spellEnd"/>
+      <w:r>
+        <w:rPr>
+          <w:color w:val="000000" w:themeColor="text1"/>
+        </w:rPr>
+        <w:t>.</w:t>
+      </w:r>
+    </w:p>
+    <w:p>
+      <w:pPr>
+        <w:rPr>
+          <w:color w:val="000000" w:themeColor="text1"/>
+        </w:rPr>
+      </w:pPr>
+      <w:r>
+        <w:rPr>
+          <w:color w:val="000000" w:themeColor="text1"/>
+        </w:rPr>
+        <w:t xml:space="preserve">Zato sem postavil naslednjo kodo pod </w:t>
+      </w:r>
+      <w:proofErr w:type="spellStart"/>
+      <w:r>
+        <w:rPr>
+          <w:color w:val="000000" w:themeColor="text1"/>
+        </w:rPr>
+        <w:t>signup</w:t>
+      </w:r>
+      <w:proofErr w:type="spellEnd"/>
+      <w:r>
+        <w:rPr>
+          <w:color w:val="000000" w:themeColor="text1"/>
+        </w:rPr>
+        <w:t xml:space="preserve"> form:</w:t>
+      </w:r>
+    </w:p>
+    <w:p>
+      <w:pPr>
+        <w:rPr>
+          <w:color w:val="000000" w:themeColor="text1"/>
+        </w:rPr>
+      </w:pPr>
+      <w:r>
+        <w:rPr>
+          <w:color w:val="000000" w:themeColor="text1"/>
+        </w:rPr>
+        <w:drawing>
+          <wp:inline distT="0" distB="0" distL="0" distR="0" wp14:anchorId="6605998A" wp14:editId="2C997691">
+            <wp:extent cx="5760720" cy="2985135"/>
+            <wp:effectExtent l="0" t="0" r="0" b="5715"/>
+            <wp:docPr id="10" name="Slika 10"/>
+            <wp:cNvGraphicFramePr>
+              <a:graphicFrameLocks xmlns:a="http://schemas.openxmlformats.org/drawingml/2006/main" noChangeAspect="1"/>
+            </wp:cNvGraphicFramePr>
+            <a:graphic xmlns:a="http://schemas.openxmlformats.org/drawingml/2006/main">
+              <a:graphicData uri="http://schemas.openxmlformats.org/drawingml/2006/picture">
+                <pic:pic xmlns:pic="http://schemas.openxmlformats.org/drawingml/2006/picture">
+                  <pic:nvPicPr>
+                    <pic:cNvPr id="1" name=""/>
+                    <pic:cNvPicPr/>
+                  </pic:nvPicPr>
+                  <pic:blipFill>
+                    <a:blip r:embed="rId16"/>
+                    <a:stretch>
+                      <a:fillRect/>
+                    </a:stretch>
+                  </pic:blipFill>
+                  <pic:spPr>
+                    <a:xfrm>
+                      <a:off x="0" y="0"/>
+                      <a:ext cx="5760720" cy="2985135"/>
+                    </a:xfrm>
+                    <a:prstGeom prst="rect">
+                      <a:avLst/>
+                    </a:prstGeom>
+                  </pic:spPr>
+                </pic:pic>
+              </a:graphicData>
+            </a:graphic>
+          </wp:inline>
+        </w:drawing>
+      </w:r>
+    </w:p>
+    <w:p>
+      <w:pPr>
+        <w:rPr>
+          <w:color w:val="000000" w:themeColor="text1"/>
+        </w:rPr>
+      </w:pPr>
+    </w:p>
+    <w:p>
+      <w:pPr>
+        <w:rPr>
+          <w:color w:val="000000" w:themeColor="text1"/>
+        </w:rPr>
+      </w:pPr>
+    </w:p>
+    <w:p>
+      <w:pPr>
+        <w:rPr>
+          <w:color w:val="000000" w:themeColor="text1"/>
+        </w:rPr>
+      </w:pPr>
+    </w:p>
+    <w:p>
+      <w:pPr>
+        <w:rPr>
+          <w:color w:val="000000" w:themeColor="text1"/>
+        </w:rPr>
+      </w:pPr>
+    </w:p>
+    <w:p>
+      <w:pPr>
+        <w:rPr>
+          <w:color w:val="000000" w:themeColor="text1"/>
+        </w:rPr>
+      </w:pPr>
+    </w:p>
+    <w:p>
+      <w:pPr>
+        <w:rPr>
+          <w:color w:val="000000" w:themeColor="text1"/>
+        </w:rPr>
+      </w:pPr>
+    </w:p>
+    <w:p>
+      <w:pPr>
+        <w:rPr>
+          <w:color w:val="000000" w:themeColor="text1"/>
+        </w:rPr>
+      </w:pPr>
+    </w:p>
+    <w:p>
+      <w:pPr>
+        <w:rPr>
+          <w:color w:val="000000" w:themeColor="text1"/>
+        </w:rPr>
+      </w:pPr>
+      <w:r>
+        <w:rPr>
+          <w:color w:val="000000" w:themeColor="text1"/>
+        </w:rPr>
+        <w:lastRenderedPageBreak/>
+        <w:t xml:space="preserve">Primer, če ni vnesen nobeden podatek: </w:t>
+      </w:r>
+    </w:p>
+    <w:p>
+      <w:pPr>
+        <w:rPr>
+          <w:color w:val="000000" w:themeColor="text1"/>
+        </w:rPr>
+      </w:pPr>
+      <w:r>
+        <w:rPr>
+          <w:color w:val="000000" w:themeColor="text1"/>
+        </w:rPr>
+        <w:drawing>
+          <wp:inline distT="0" distB="0" distL="0" distR="0" wp14:anchorId="7C7EEAF9" wp14:editId="39B7FEAA">
+            <wp:extent cx="5760720" cy="2875915"/>
+            <wp:effectExtent l="0" t="0" r="0" b="635"/>
+            <wp:docPr id="11" name="Slika 11"/>
+            <wp:cNvGraphicFramePr>
+              <a:graphicFrameLocks xmlns:a="http://schemas.openxmlformats.org/drawingml/2006/main" noChangeAspect="1"/>
+            </wp:cNvGraphicFramePr>
+            <a:graphic xmlns:a="http://schemas.openxmlformats.org/drawingml/2006/main">
+              <a:graphicData uri="http://schemas.openxmlformats.org/drawingml/2006/picture">
+                <pic:pic xmlns:pic="http://schemas.openxmlformats.org/drawingml/2006/picture">
+                  <pic:nvPicPr>
+                    <pic:cNvPr id="1" name=""/>
+                    <pic:cNvPicPr/>
+                  </pic:nvPicPr>
+                  <pic:blipFill>
+                    <a:blip r:embed="rId17"/>
+                    <a:stretch>
+                      <a:fillRect/>
+                    </a:stretch>
+                  </pic:blipFill>
+                  <pic:spPr>
+                    <a:xfrm>
+                      <a:off x="0" y="0"/>
+                      <a:ext cx="5760720" cy="2875915"/>
+                    </a:xfrm>
+                    <a:prstGeom prst="rect">
+                      <a:avLst/>
+                    </a:prstGeom>
+                  </pic:spPr>
+                </pic:pic>
+              </a:graphicData>
+            </a:graphic>
+          </wp:inline>
+        </w:drawing>
+      </w:r>
+    </w:p>
+    <w:p>
+      <w:pPr>
+        <w:rPr>
+          <w:color w:val="000000" w:themeColor="text1"/>
+        </w:rPr>
+      </w:pPr>
+      <w:r>
+        <w:rPr>
+          <w:color w:val="000000" w:themeColor="text1"/>
+        </w:rPr>
+        <w:br w:type="page"/>
+      </w:r>
+    </w:p>
+    <w:p>
+      <w:pPr>
+        <w:rPr>
+          <w:color w:val="000000" w:themeColor="text1"/>
+        </w:rPr>
       </w:pPr>
     </w:p>
     <w:sectPr>

</xml_diff>